<commit_message>
Adding Kids Careers docs
</commit_message>
<xml_diff>
--- a/SDV502-Assignment1.docx
+++ b/SDV502-Assignment1.docx
@@ -1307,8 +1307,37 @@
         <w:t xml:space="preserve"> </w:t>
       </w:r>
       <w:r>
-        <w:t>int prQuantity, string prPerson, string prDay, decimal prTime</w:t>
-      </w:r>
+        <w:t xml:space="preserve">int </w:t>
+      </w:r>
+      <w:proofErr w:type="spellStart"/>
+      <w:r>
+        <w:t>prQuantity</w:t>
+      </w:r>
+      <w:proofErr w:type="spellEnd"/>
+      <w:r>
+        <w:t xml:space="preserve">, string </w:t>
+      </w:r>
+      <w:proofErr w:type="spellStart"/>
+      <w:r>
+        <w:t>prPerson</w:t>
+      </w:r>
+      <w:proofErr w:type="spellEnd"/>
+      <w:r>
+        <w:t xml:space="preserve">, string </w:t>
+      </w:r>
+      <w:proofErr w:type="spellStart"/>
+      <w:r>
+        <w:t>prDay</w:t>
+      </w:r>
+      <w:proofErr w:type="spellEnd"/>
+      <w:r>
+        <w:t xml:space="preserve">, decimal </w:t>
+      </w:r>
+      <w:proofErr w:type="spellStart"/>
+      <w:r>
+        <w:t>prTime</w:t>
+      </w:r>
+      <w:proofErr w:type="spellEnd"/>
     </w:p>
     <w:p>
       <w:r>
@@ -1674,12 +1703,12 @@
         <w:tblLook w:val="04A0" w:firstRow="1" w:lastRow="0" w:firstColumn="1" w:lastColumn="0" w:noHBand="0" w:noVBand="1"/>
       </w:tblPr>
       <w:tblGrid>
-        <w:gridCol w:w="2309"/>
-        <w:gridCol w:w="1137"/>
-        <w:gridCol w:w="1202"/>
-        <w:gridCol w:w="1336"/>
-        <w:gridCol w:w="963"/>
-        <w:gridCol w:w="1199"/>
+        <w:gridCol w:w="2675"/>
+        <w:gridCol w:w="1148"/>
+        <w:gridCol w:w="992"/>
+        <w:gridCol w:w="1377"/>
+        <w:gridCol w:w="756"/>
+        <w:gridCol w:w="1198"/>
         <w:gridCol w:w="870"/>
       </w:tblGrid>
       <w:tr>
@@ -1709,7 +1738,7 @@
       <w:tr>
         <w:tc>
           <w:tcPr>
-            <w:tcW w:w="2405" w:type="dxa"/>
+            <w:tcW w:w="2675" w:type="dxa"/>
             <w:vAlign w:val="center"/>
           </w:tcPr>
           <w:p>
@@ -1728,6 +1757,30 @@
                 <w:u w:val="single"/>
               </w:rPr>
               <w:t>Use Cases</w:t>
+            </w:r>
+          </w:p>
+        </w:tc>
+        <w:tc>
+          <w:tcPr>
+            <w:tcW w:w="1148" w:type="dxa"/>
+            <w:vAlign w:val="center"/>
+          </w:tcPr>
+          <w:p>
+            <w:pPr>
+              <w:jc w:val="center"/>
+              <w:rPr>
+                <w:b/>
+                <w:bCs/>
+                <w:u w:val="single"/>
+              </w:rPr>
+            </w:pPr>
+            <w:r>
+              <w:rPr>
+                <w:b/>
+                <w:bCs/>
+                <w:u w:val="single"/>
+              </w:rPr>
+              <w:t>Quantity</w:t>
             </w:r>
           </w:p>
         </w:tc>
@@ -1751,13 +1804,13 @@
                 <w:bCs/>
                 <w:u w:val="single"/>
               </w:rPr>
-              <w:t>Quantity</w:t>
-            </w:r>
-          </w:p>
-        </w:tc>
-        <w:tc>
-          <w:tcPr>
-            <w:tcW w:w="1227" w:type="dxa"/>
+              <w:t>Person</w:t>
+            </w:r>
+          </w:p>
+        </w:tc>
+        <w:tc>
+          <w:tcPr>
+            <w:tcW w:w="1377" w:type="dxa"/>
             <w:vAlign w:val="center"/>
           </w:tcPr>
           <w:p>
@@ -1775,13 +1828,13 @@
                 <w:bCs/>
                 <w:u w:val="single"/>
               </w:rPr>
-              <w:t>Person</w:t>
-            </w:r>
-          </w:p>
-        </w:tc>
-        <w:tc>
-          <w:tcPr>
-            <w:tcW w:w="1336" w:type="dxa"/>
+              <w:t>Day</w:t>
+            </w:r>
+          </w:p>
+        </w:tc>
+        <w:tc>
+          <w:tcPr>
+            <w:tcW w:w="756" w:type="dxa"/>
             <w:vAlign w:val="center"/>
           </w:tcPr>
           <w:p>
@@ -1799,37 +1852,13 @@
                 <w:bCs/>
                 <w:u w:val="single"/>
               </w:rPr>
-              <w:t>Day</w:t>
-            </w:r>
-          </w:p>
-        </w:tc>
-        <w:tc>
-          <w:tcPr>
-            <w:tcW w:w="983" w:type="dxa"/>
-            <w:vAlign w:val="center"/>
-          </w:tcPr>
-          <w:p>
-            <w:pPr>
-              <w:jc w:val="center"/>
-              <w:rPr>
-                <w:b/>
-                <w:bCs/>
-                <w:u w:val="single"/>
-              </w:rPr>
-            </w:pPr>
-            <w:r>
-              <w:rPr>
-                <w:b/>
-                <w:bCs/>
-                <w:u w:val="single"/>
-              </w:rPr>
               <w:t>Time</w:t>
             </w:r>
           </w:p>
         </w:tc>
         <w:tc>
           <w:tcPr>
-            <w:tcW w:w="1203" w:type="dxa"/>
+            <w:tcW w:w="1198" w:type="dxa"/>
             <w:vAlign w:val="center"/>
           </w:tcPr>
           <w:p>
@@ -1879,7 +1908,7 @@
       <w:tr>
         <w:tc>
           <w:tcPr>
-            <w:tcW w:w="2405" w:type="dxa"/>
+            <w:tcW w:w="2675" w:type="dxa"/>
           </w:tcPr>
           <w:p>
             <w:r>
@@ -1892,42 +1921,42 @@
         </w:tc>
         <w:tc>
           <w:tcPr>
+            <w:tcW w:w="1148" w:type="dxa"/>
+          </w:tcPr>
+          <w:p>
+            <w:r>
+              <w:t>1</w:t>
+            </w:r>
+          </w:p>
+        </w:tc>
+        <w:tc>
+          <w:tcPr>
             <w:tcW w:w="992" w:type="dxa"/>
           </w:tcPr>
           <w:p>
             <w:r>
+              <w:t>Adult</w:t>
+            </w:r>
+          </w:p>
+        </w:tc>
+        <w:tc>
+          <w:tcPr>
+            <w:tcW w:w="1377" w:type="dxa"/>
+          </w:tcPr>
+          <w:p>
+            <w:r>
+              <w:t>Monday</w:t>
+            </w:r>
+          </w:p>
+        </w:tc>
+        <w:tc>
+          <w:tcPr>
+            <w:tcW w:w="756" w:type="dxa"/>
+          </w:tcPr>
+          <w:p>
+            <w:r>
               <w:t>1</w:t>
             </w:r>
-          </w:p>
-        </w:tc>
-        <w:tc>
-          <w:tcPr>
-            <w:tcW w:w="1227" w:type="dxa"/>
-          </w:tcPr>
-          <w:p>
-            <w:r>
-              <w:t>Adult</w:t>
-            </w:r>
-          </w:p>
-        </w:tc>
-        <w:tc>
-          <w:tcPr>
-            <w:tcW w:w="1336" w:type="dxa"/>
-          </w:tcPr>
-          <w:p>
-            <w:r>
-              <w:t>Monday</w:t>
-            </w:r>
-          </w:p>
-        </w:tc>
-        <w:tc>
-          <w:tcPr>
-            <w:tcW w:w="983" w:type="dxa"/>
-          </w:tcPr>
-          <w:p>
-            <w:r>
-              <w:t>1</w:t>
-            </w:r>
             <w:r>
               <w:t>.00</w:t>
             </w:r>
@@ -1935,7 +1964,7 @@
         </w:tc>
         <w:tc>
           <w:tcPr>
-            <w:tcW w:w="1203" w:type="dxa"/>
+            <w:tcW w:w="1198" w:type="dxa"/>
           </w:tcPr>
           <w:p>
             <w:pPr>
@@ -1962,17 +1991,11 @@
       <w:tr>
         <w:tc>
           <w:tcPr>
-            <w:tcW w:w="2405" w:type="dxa"/>
-          </w:tcPr>
-          <w:p>
-            <w:r>
-              <w:t xml:space="preserve">One Adult on </w:t>
-            </w:r>
-            <w:r>
-              <w:t>Saturday</w:t>
-            </w:r>
-            <w:r>
-              <w:t xml:space="preserve"> at </w:t>
+            <w:tcW w:w="2675" w:type="dxa"/>
+          </w:tcPr>
+          <w:p>
+            <w:r>
+              <w:t xml:space="preserve">One Adult on Saturday at </w:t>
             </w:r>
             <w:r>
               <w:t>2.0</w:t>
@@ -1984,27 +2007,27 @@
         </w:tc>
         <w:tc>
           <w:tcPr>
+            <w:tcW w:w="1148" w:type="dxa"/>
+          </w:tcPr>
+          <w:p>
+            <w:r>
+              <w:t>1</w:t>
+            </w:r>
+          </w:p>
+        </w:tc>
+        <w:tc>
+          <w:tcPr>
             <w:tcW w:w="992" w:type="dxa"/>
           </w:tcPr>
           <w:p>
             <w:r>
-              <w:t>1</w:t>
-            </w:r>
-          </w:p>
-        </w:tc>
-        <w:tc>
-          <w:tcPr>
-            <w:tcW w:w="1227" w:type="dxa"/>
-          </w:tcPr>
-          <w:p>
-            <w:r>
               <w:t>Adult</w:t>
             </w:r>
           </w:p>
         </w:tc>
         <w:tc>
           <w:tcPr>
-            <w:tcW w:w="1336" w:type="dxa"/>
+            <w:tcW w:w="1377" w:type="dxa"/>
           </w:tcPr>
           <w:p>
             <w:r>
@@ -2014,7 +2037,7 @@
         </w:tc>
         <w:tc>
           <w:tcPr>
-            <w:tcW w:w="983" w:type="dxa"/>
+            <w:tcW w:w="756" w:type="dxa"/>
           </w:tcPr>
           <w:p>
             <w:r>
@@ -2027,7 +2050,7 @@
         </w:tc>
         <w:tc>
           <w:tcPr>
-            <w:tcW w:w="1203" w:type="dxa"/>
+            <w:tcW w:w="1198" w:type="dxa"/>
           </w:tcPr>
           <w:p>
             <w:r>
@@ -2049,7 +2072,7 @@
       <w:tr>
         <w:tc>
           <w:tcPr>
-            <w:tcW w:w="2405" w:type="dxa"/>
+            <w:tcW w:w="2675" w:type="dxa"/>
           </w:tcPr>
           <w:p>
             <w:r>
@@ -2062,27 +2085,27 @@
         </w:tc>
         <w:tc>
           <w:tcPr>
+            <w:tcW w:w="1148" w:type="dxa"/>
+          </w:tcPr>
+          <w:p>
+            <w:r>
+              <w:t>3</w:t>
+            </w:r>
+          </w:p>
+        </w:tc>
+        <w:tc>
+          <w:tcPr>
             <w:tcW w:w="992" w:type="dxa"/>
           </w:tcPr>
           <w:p>
             <w:r>
-              <w:t>3</w:t>
-            </w:r>
-          </w:p>
-        </w:tc>
-        <w:tc>
-          <w:tcPr>
-            <w:tcW w:w="1227" w:type="dxa"/>
-          </w:tcPr>
-          <w:p>
-            <w:r>
               <w:t>Adult</w:t>
             </w:r>
           </w:p>
         </w:tc>
         <w:tc>
           <w:tcPr>
-            <w:tcW w:w="1336" w:type="dxa"/>
+            <w:tcW w:w="1377" w:type="dxa"/>
           </w:tcPr>
           <w:p>
             <w:r>
@@ -2092,7 +2115,7 @@
         </w:tc>
         <w:tc>
           <w:tcPr>
-            <w:tcW w:w="983" w:type="dxa"/>
+            <w:tcW w:w="756" w:type="dxa"/>
           </w:tcPr>
           <w:p>
             <w:r>
@@ -2102,7 +2125,7 @@
         </w:tc>
         <w:tc>
           <w:tcPr>
-            <w:tcW w:w="1203" w:type="dxa"/>
+            <w:tcW w:w="1198" w:type="dxa"/>
           </w:tcPr>
           <w:p>
             <w:r>
@@ -2124,7 +2147,7 @@
       <w:tr>
         <w:tc>
           <w:tcPr>
-            <w:tcW w:w="2405" w:type="dxa"/>
+            <w:tcW w:w="2675" w:type="dxa"/>
           </w:tcPr>
           <w:p>
             <w:r>
@@ -2137,27 +2160,27 @@
         </w:tc>
         <w:tc>
           <w:tcPr>
+            <w:tcW w:w="1148" w:type="dxa"/>
+          </w:tcPr>
+          <w:p>
+            <w:r>
+              <w:t>1</w:t>
+            </w:r>
+          </w:p>
+        </w:tc>
+        <w:tc>
+          <w:tcPr>
             <w:tcW w:w="992" w:type="dxa"/>
           </w:tcPr>
           <w:p>
             <w:r>
-              <w:t>1</w:t>
-            </w:r>
-          </w:p>
-        </w:tc>
-        <w:tc>
-          <w:tcPr>
-            <w:tcW w:w="1227" w:type="dxa"/>
-          </w:tcPr>
-          <w:p>
-            <w:r>
               <w:t>Adult</w:t>
             </w:r>
           </w:p>
         </w:tc>
         <w:tc>
           <w:tcPr>
-            <w:tcW w:w="1336" w:type="dxa"/>
+            <w:tcW w:w="1377" w:type="dxa"/>
           </w:tcPr>
           <w:p>
             <w:r>
@@ -2167,7 +2190,7 @@
         </w:tc>
         <w:tc>
           <w:tcPr>
-            <w:tcW w:w="983" w:type="dxa"/>
+            <w:tcW w:w="756" w:type="dxa"/>
           </w:tcPr>
           <w:p>
             <w:r>
@@ -2177,7 +2200,7 @@
         </w:tc>
         <w:tc>
           <w:tcPr>
-            <w:tcW w:w="1203" w:type="dxa"/>
+            <w:tcW w:w="1198" w:type="dxa"/>
           </w:tcPr>
           <w:p>
             <w:r>
@@ -2202,7 +2225,7 @@
       <w:tr>
         <w:tc>
           <w:tcPr>
-            <w:tcW w:w="2405" w:type="dxa"/>
+            <w:tcW w:w="2675" w:type="dxa"/>
           </w:tcPr>
           <w:p>
             <w:r>
@@ -2215,27 +2238,27 @@
         </w:tc>
         <w:tc>
           <w:tcPr>
+            <w:tcW w:w="1148" w:type="dxa"/>
+          </w:tcPr>
+          <w:p>
+            <w:r>
+              <w:t>1</w:t>
+            </w:r>
+          </w:p>
+        </w:tc>
+        <w:tc>
+          <w:tcPr>
             <w:tcW w:w="992" w:type="dxa"/>
           </w:tcPr>
           <w:p>
             <w:r>
-              <w:t>1</w:t>
-            </w:r>
-          </w:p>
-        </w:tc>
-        <w:tc>
-          <w:tcPr>
-            <w:tcW w:w="1227" w:type="dxa"/>
-          </w:tcPr>
-          <w:p>
-            <w:r>
               <w:t>Child</w:t>
             </w:r>
           </w:p>
         </w:tc>
         <w:tc>
           <w:tcPr>
-            <w:tcW w:w="1336" w:type="dxa"/>
+            <w:tcW w:w="1377" w:type="dxa"/>
           </w:tcPr>
           <w:p>
             <w:r>
@@ -2245,7 +2268,7 @@
         </w:tc>
         <w:tc>
           <w:tcPr>
-            <w:tcW w:w="983" w:type="dxa"/>
+            <w:tcW w:w="756" w:type="dxa"/>
           </w:tcPr>
           <w:p>
             <w:r>
@@ -2255,7 +2278,7 @@
         </w:tc>
         <w:tc>
           <w:tcPr>
-            <w:tcW w:w="1203" w:type="dxa"/>
+            <w:tcW w:w="1198" w:type="dxa"/>
           </w:tcPr>
           <w:p>
             <w:r>
@@ -2277,7 +2300,7 @@
       <w:tr>
         <w:tc>
           <w:tcPr>
-            <w:tcW w:w="2405" w:type="dxa"/>
+            <w:tcW w:w="2675" w:type="dxa"/>
           </w:tcPr>
           <w:p>
             <w:r>
@@ -2290,27 +2313,27 @@
         </w:tc>
         <w:tc>
           <w:tcPr>
+            <w:tcW w:w="1148" w:type="dxa"/>
+          </w:tcPr>
+          <w:p>
+            <w:r>
+              <w:t>1</w:t>
+            </w:r>
+          </w:p>
+        </w:tc>
+        <w:tc>
+          <w:tcPr>
             <w:tcW w:w="992" w:type="dxa"/>
           </w:tcPr>
           <w:p>
             <w:r>
-              <w:t>1</w:t>
-            </w:r>
-          </w:p>
-        </w:tc>
-        <w:tc>
-          <w:tcPr>
-            <w:tcW w:w="1227" w:type="dxa"/>
-          </w:tcPr>
-          <w:p>
-            <w:r>
               <w:t>Student</w:t>
             </w:r>
           </w:p>
         </w:tc>
         <w:tc>
           <w:tcPr>
-            <w:tcW w:w="1336" w:type="dxa"/>
+            <w:tcW w:w="1377" w:type="dxa"/>
           </w:tcPr>
           <w:p>
             <w:r>
@@ -2320,7 +2343,7 @@
         </w:tc>
         <w:tc>
           <w:tcPr>
-            <w:tcW w:w="983" w:type="dxa"/>
+            <w:tcW w:w="756" w:type="dxa"/>
           </w:tcPr>
           <w:p>
             <w:r>
@@ -2330,7 +2353,7 @@
         </w:tc>
         <w:tc>
           <w:tcPr>
-            <w:tcW w:w="1203" w:type="dxa"/>
+            <w:tcW w:w="1198" w:type="dxa"/>
           </w:tcPr>
           <w:p>
             <w:r>
@@ -2352,18 +2375,52 @@
       <w:tr>
         <w:tc>
           <w:tcPr>
-            <w:tcW w:w="2405" w:type="dxa"/>
-          </w:tcPr>
-          <w:p>
-            <w:r>
-              <w:t xml:space="preserve">1 </w:t>
-            </w:r>
+            <w:tcW w:w="2675" w:type="dxa"/>
+          </w:tcPr>
+          <w:p>
+            <w:r>
+              <w:t xml:space="preserve">1 Senior on Wednesday at </w:t>
+            </w:r>
+            <w:r>
+              <w:t>3.00</w:t>
+            </w:r>
+          </w:p>
+        </w:tc>
+        <w:tc>
+          <w:tcPr>
+            <w:tcW w:w="1148" w:type="dxa"/>
+          </w:tcPr>
+          <w:p>
+            <w:r>
+              <w:t>1</w:t>
+            </w:r>
+          </w:p>
+        </w:tc>
+        <w:tc>
+          <w:tcPr>
+            <w:tcW w:w="992" w:type="dxa"/>
+          </w:tcPr>
+          <w:p>
             <w:r>
               <w:t>Senior</w:t>
             </w:r>
-            <w:r>
-              <w:t xml:space="preserve"> on Wednesday at </w:t>
-            </w:r>
+          </w:p>
+        </w:tc>
+        <w:tc>
+          <w:tcPr>
+            <w:tcW w:w="1377" w:type="dxa"/>
+          </w:tcPr>
+          <w:p>
+            <w:r>
+              <w:t>Wednesday</w:t>
+            </w:r>
+          </w:p>
+        </w:tc>
+        <w:tc>
+          <w:tcPr>
+            <w:tcW w:w="756" w:type="dxa"/>
+          </w:tcPr>
+          <w:p>
             <w:r>
               <w:t>3.00</w:t>
             </w:r>
@@ -2371,47 +2428,7 @@
         </w:tc>
         <w:tc>
           <w:tcPr>
-            <w:tcW w:w="992" w:type="dxa"/>
-          </w:tcPr>
-          <w:p>
-            <w:r>
-              <w:t>1</w:t>
-            </w:r>
-          </w:p>
-        </w:tc>
-        <w:tc>
-          <w:tcPr>
-            <w:tcW w:w="1227" w:type="dxa"/>
-          </w:tcPr>
-          <w:p>
-            <w:r>
-              <w:t>Senior</w:t>
-            </w:r>
-          </w:p>
-        </w:tc>
-        <w:tc>
-          <w:tcPr>
-            <w:tcW w:w="1336" w:type="dxa"/>
-          </w:tcPr>
-          <w:p>
-            <w:r>
-              <w:t>Wednesday</w:t>
-            </w:r>
-          </w:p>
-        </w:tc>
-        <w:tc>
-          <w:tcPr>
-            <w:tcW w:w="983" w:type="dxa"/>
-          </w:tcPr>
-          <w:p>
-            <w:r>
-              <w:t>3.00</w:t>
-            </w:r>
-          </w:p>
-        </w:tc>
-        <w:tc>
-          <w:tcPr>
-            <w:tcW w:w="1203" w:type="dxa"/>
+            <w:tcW w:w="1198" w:type="dxa"/>
           </w:tcPr>
           <w:p>
             <w:r>
@@ -2433,7 +2450,7 @@
       <w:tr>
         <w:tc>
           <w:tcPr>
-            <w:tcW w:w="2405" w:type="dxa"/>
+            <w:tcW w:w="2675" w:type="dxa"/>
           </w:tcPr>
           <w:p>
             <w:r>
@@ -2444,27 +2461,27 @@
         </w:tc>
         <w:tc>
           <w:tcPr>
+            <w:tcW w:w="1148" w:type="dxa"/>
+          </w:tcPr>
+          <w:p>
+            <w:r>
+              <w:t>1</w:t>
+            </w:r>
+          </w:p>
+        </w:tc>
+        <w:tc>
+          <w:tcPr>
             <w:tcW w:w="992" w:type="dxa"/>
           </w:tcPr>
           <w:p>
             <w:r>
-              <w:t>1</w:t>
-            </w:r>
-          </w:p>
-        </w:tc>
-        <w:tc>
-          <w:tcPr>
-            <w:tcW w:w="1227" w:type="dxa"/>
-          </w:tcPr>
-          <w:p>
-            <w:r>
               <w:t>Adult</w:t>
             </w:r>
           </w:p>
         </w:tc>
         <w:tc>
           <w:tcPr>
-            <w:tcW w:w="1336" w:type="dxa"/>
+            <w:tcW w:w="1377" w:type="dxa"/>
           </w:tcPr>
           <w:p>
             <w:r>
@@ -2474,7 +2491,7 @@
         </w:tc>
         <w:tc>
           <w:tcPr>
-            <w:tcW w:w="983" w:type="dxa"/>
+            <w:tcW w:w="756" w:type="dxa"/>
           </w:tcPr>
           <w:p>
             <w:r>
@@ -2484,7 +2501,7 @@
         </w:tc>
         <w:tc>
           <w:tcPr>
-            <w:tcW w:w="1203" w:type="dxa"/>
+            <w:tcW w:w="1198" w:type="dxa"/>
           </w:tcPr>
           <w:p>
             <w:r>
@@ -2506,7 +2523,7 @@
       <w:tr>
         <w:tc>
           <w:tcPr>
-            <w:tcW w:w="2405" w:type="dxa"/>
+            <w:tcW w:w="2675" w:type="dxa"/>
           </w:tcPr>
           <w:p>
             <w:r>
@@ -2516,27 +2533,27 @@
         </w:tc>
         <w:tc>
           <w:tcPr>
+            <w:tcW w:w="1148" w:type="dxa"/>
+          </w:tcPr>
+          <w:p>
+            <w:r>
+              <w:t>1</w:t>
+            </w:r>
+          </w:p>
+        </w:tc>
+        <w:tc>
+          <w:tcPr>
             <w:tcW w:w="992" w:type="dxa"/>
           </w:tcPr>
           <w:p>
             <w:r>
-              <w:t>1</w:t>
-            </w:r>
-          </w:p>
-        </w:tc>
-        <w:tc>
-          <w:tcPr>
-            <w:tcW w:w="1227" w:type="dxa"/>
-          </w:tcPr>
-          <w:p>
-            <w:r>
               <w:t>Family</w:t>
             </w:r>
           </w:p>
         </w:tc>
         <w:tc>
           <w:tcPr>
-            <w:tcW w:w="1336" w:type="dxa"/>
+            <w:tcW w:w="1377" w:type="dxa"/>
           </w:tcPr>
           <w:p>
             <w:r>
@@ -2546,7 +2563,7 @@
         </w:tc>
         <w:tc>
           <w:tcPr>
-            <w:tcW w:w="983" w:type="dxa"/>
+            <w:tcW w:w="756" w:type="dxa"/>
           </w:tcPr>
           <w:p>
             <w:r>
@@ -2556,7 +2573,7 @@
         </w:tc>
         <w:tc>
           <w:tcPr>
-            <w:tcW w:w="1203" w:type="dxa"/>
+            <w:tcW w:w="1198" w:type="dxa"/>
           </w:tcPr>
           <w:p>
             <w:r>
@@ -2568,7 +2585,11 @@
           <w:tcPr>
             <w:tcW w:w="870" w:type="dxa"/>
           </w:tcPr>
-          <w:p/>
+          <w:p>
+            <w:r>
+              <w:t>-1</w:t>
+            </w:r>
+          </w:p>
         </w:tc>
       </w:tr>
     </w:tbl>
@@ -2609,25 +2630,53 @@
         <w:t>Inputs –</w:t>
       </w:r>
       <w:r>
-        <w:t xml:space="preserve"> int pr</w:t>
+        <w:t xml:space="preserve"> int </w:t>
+      </w:r>
+      <w:proofErr w:type="spellStart"/>
+      <w:r>
+        <w:t>pr</w:t>
       </w:r>
       <w:r>
         <w:t>Q</w:t>
       </w:r>
       <w:r>
-        <w:t>uantity, string pr</w:t>
+        <w:t>uantity</w:t>
+      </w:r>
+      <w:proofErr w:type="spellEnd"/>
+      <w:r>
+        <w:t xml:space="preserve">, string </w:t>
+      </w:r>
+      <w:proofErr w:type="spellStart"/>
+      <w:r>
+        <w:t>pr</w:t>
       </w:r>
       <w:r>
         <w:t>P</w:t>
       </w:r>
       <w:r>
-        <w:t>erson, string pr</w:t>
+        <w:t>erson</w:t>
+      </w:r>
+      <w:proofErr w:type="spellEnd"/>
+      <w:r>
+        <w:t xml:space="preserve">, string </w:t>
+      </w:r>
+      <w:proofErr w:type="spellStart"/>
+      <w:r>
+        <w:t>pr</w:t>
       </w:r>
       <w:r>
         <w:t>D</w:t>
       </w:r>
       <w:r>
-        <w:t>ay, decimal pr</w:t>
+        <w:t>ay</w:t>
+      </w:r>
+      <w:proofErr w:type="spellEnd"/>
+      <w:r>
+        <w:t xml:space="preserve">, decimal </w:t>
+      </w:r>
+      <w:proofErr w:type="spellStart"/>
+      <w:r>
+        <w:t>pr</w:t>
       </w:r>
       <w:r>
         <w:t>T</w:t>
@@ -2635,6 +2684,7 @@
       <w:r>
         <w:t>ime</w:t>
       </w:r>
+      <w:proofErr w:type="spellEnd"/>
     </w:p>
     <w:p>
       <w:r>
@@ -2935,9 +2985,11 @@
             <w:r>
               <w:t xml:space="preserve">C </w:t>
             </w:r>
+            <w:proofErr w:type="spellStart"/>
             <w:r>
               <w:t>hild</w:t>
             </w:r>
+            <w:proofErr w:type="spellEnd"/>
           </w:p>
         </w:tc>
         <w:tc>
@@ -3364,7 +3416,11 @@
           <w:tcPr>
             <w:tcW w:w="938" w:type="dxa"/>
           </w:tcPr>
-          <w:p/>
+          <w:p>
+            <w:r>
+              <w:t>17.5</w:t>
+            </w:r>
+          </w:p>
         </w:tc>
       </w:tr>
       <w:tr>
@@ -3432,7 +3488,11 @@
           <w:tcPr>
             <w:tcW w:w="938" w:type="dxa"/>
           </w:tcPr>
-          <w:p/>
+          <w:p>
+            <w:r>
+              <w:t>-1</w:t>
+            </w:r>
+          </w:p>
         </w:tc>
       </w:tr>
       <w:tr>
@@ -3442,34 +3502,28 @@
           </w:tcPr>
           <w:p>
             <w:r>
-              <w:t xml:space="preserve">1 </w:t>
-            </w:r>
+              <w:t>1 Family Wednesday 8pm</w:t>
+            </w:r>
+          </w:p>
+        </w:tc>
+        <w:tc>
+          <w:tcPr>
+            <w:tcW w:w="1145" w:type="dxa"/>
+          </w:tcPr>
+          <w:p>
+            <w:r>
+              <w:t>1</w:t>
+            </w:r>
+          </w:p>
+        </w:tc>
+        <w:tc>
+          <w:tcPr>
+            <w:tcW w:w="1080" w:type="dxa"/>
+          </w:tcPr>
+          <w:p>
             <w:r>
               <w:t>Family</w:t>
             </w:r>
-            <w:r>
-              <w:t xml:space="preserve"> Wednesday 8pm</w:t>
-            </w:r>
-          </w:p>
-        </w:tc>
-        <w:tc>
-          <w:tcPr>
-            <w:tcW w:w="1145" w:type="dxa"/>
-          </w:tcPr>
-          <w:p>
-            <w:r>
-              <w:t>1</w:t>
-            </w:r>
-          </w:p>
-        </w:tc>
-        <w:tc>
-          <w:tcPr>
-            <w:tcW w:w="1080" w:type="dxa"/>
-          </w:tcPr>
-          <w:p>
-            <w:r>
-              <w:t>Family</w:t>
-            </w:r>
           </w:p>
         </w:tc>
         <w:tc>
@@ -3506,7 +3560,11 @@
           <w:tcPr>
             <w:tcW w:w="938" w:type="dxa"/>
           </w:tcPr>
-          <w:p/>
+          <w:p>
+            <w:r>
+              <w:t>-1</w:t>
+            </w:r>
+          </w:p>
         </w:tc>
       </w:tr>
       <w:tr>
@@ -3516,34 +3574,28 @@
           </w:tcPr>
           <w:p>
             <w:r>
-              <w:t xml:space="preserve">1 </w:t>
-            </w:r>
+              <w:t>1 Senior Wednesday 8pm</w:t>
+            </w:r>
+          </w:p>
+        </w:tc>
+        <w:tc>
+          <w:tcPr>
+            <w:tcW w:w="1145" w:type="dxa"/>
+          </w:tcPr>
+          <w:p>
+            <w:r>
+              <w:t>1</w:t>
+            </w:r>
+          </w:p>
+        </w:tc>
+        <w:tc>
+          <w:tcPr>
+            <w:tcW w:w="1080" w:type="dxa"/>
+          </w:tcPr>
+          <w:p>
             <w:r>
               <w:t>Senior</w:t>
             </w:r>
-            <w:r>
-              <w:t xml:space="preserve"> Wednesday 8pm</w:t>
-            </w:r>
-          </w:p>
-        </w:tc>
-        <w:tc>
-          <w:tcPr>
-            <w:tcW w:w="1145" w:type="dxa"/>
-          </w:tcPr>
-          <w:p>
-            <w:r>
-              <w:t>1</w:t>
-            </w:r>
-          </w:p>
-        </w:tc>
-        <w:tc>
-          <w:tcPr>
-            <w:tcW w:w="1080" w:type="dxa"/>
-          </w:tcPr>
-          <w:p>
-            <w:r>
-              <w:t>Senior</w:t>
-            </w:r>
           </w:p>
         </w:tc>
         <w:tc>
@@ -3580,7 +3632,11 @@
           <w:tcPr>
             <w:tcW w:w="938" w:type="dxa"/>
           </w:tcPr>
-          <w:p/>
+          <w:p>
+            <w:r>
+              <w:t>-1</w:t>
+            </w:r>
+          </w:p>
         </w:tc>
       </w:tr>
       <w:tr>
@@ -3648,7 +3704,11 @@
           <w:tcPr>
             <w:tcW w:w="938" w:type="dxa"/>
           </w:tcPr>
-          <w:p/>
+          <w:p>
+            <w:r>
+              <w:t>17.5</w:t>
+            </w:r>
+          </w:p>
         </w:tc>
       </w:tr>
     </w:tbl>
@@ -3674,19 +3734,39 @@
         <w:t>Inputs –</w:t>
       </w:r>
       <w:r>
-        <w:t xml:space="preserve"> int pr</w:t>
+        <w:t xml:space="preserve"> int </w:t>
+      </w:r>
+      <w:proofErr w:type="spellStart"/>
+      <w:r>
+        <w:t>pr</w:t>
       </w:r>
       <w:r>
         <w:t>Q</w:t>
       </w:r>
       <w:r>
-        <w:t>uantity, string pr</w:t>
+        <w:t>uantity</w:t>
+      </w:r>
+      <w:proofErr w:type="spellEnd"/>
+      <w:r>
+        <w:t xml:space="preserve">, string </w:t>
+      </w:r>
+      <w:proofErr w:type="spellStart"/>
+      <w:r>
+        <w:t>pr</w:t>
       </w:r>
       <w:r>
         <w:t>P</w:t>
       </w:r>
       <w:r>
-        <w:t>erson, string pr</w:t>
+        <w:t>erson</w:t>
+      </w:r>
+      <w:proofErr w:type="spellEnd"/>
+      <w:r>
+        <w:t xml:space="preserve">, string </w:t>
+      </w:r>
+      <w:proofErr w:type="spellStart"/>
+      <w:r>
+        <w:t>pr</w:t>
       </w:r>
       <w:r>
         <w:t>D</w:t>
@@ -3694,6 +3774,7 @@
       <w:r>
         <w:t>ay</w:t>
       </w:r>
+      <w:proofErr w:type="spellEnd"/>
       <w:r>
         <w:br/>
         <w:t>Outputs – dec</w:t>
@@ -3853,7 +3934,10 @@
           </w:tcPr>
           <w:p>
             <w:r>
-              <w:t>adult</w:t>
+              <w:t>A</w:t>
+            </w:r>
+            <w:r>
+              <w:t>dult</w:t>
             </w:r>
           </w:p>
         </w:tc>
@@ -3887,10 +3971,13 @@
           </w:tcPr>
           <w:p>
             <w:r>
-              <w:t>&lt;</w:t>
-            </w:r>
-            <w:r>
-              <w:t>=0</w:t>
+              <w:t>&lt;=</w:t>
+            </w:r>
+            <w:r>
+              <w:t xml:space="preserve"> </w:t>
+            </w:r>
+            <w:r>
+              <w:t>0</w:t>
             </w:r>
           </w:p>
         </w:tc>
@@ -4161,8 +4248,35 @@
               </w:rPr>
             </w:pPr>
             <w:r>
-              <w:t xml:space="preserve">1 Adult </w:t>
-            </w:r>
+              <w:t>1 Adult Tuesday</w:t>
+            </w:r>
+          </w:p>
+        </w:tc>
+        <w:tc>
+          <w:tcPr>
+            <w:tcW w:w="1137" w:type="dxa"/>
+          </w:tcPr>
+          <w:p>
+            <w:r>
+              <w:t>1</w:t>
+            </w:r>
+          </w:p>
+        </w:tc>
+        <w:tc>
+          <w:tcPr>
+            <w:tcW w:w="1275" w:type="dxa"/>
+          </w:tcPr>
+          <w:p>
+            <w:r>
+              <w:t>Adult</w:t>
+            </w:r>
+          </w:p>
+        </w:tc>
+        <w:tc>
+          <w:tcPr>
+            <w:tcW w:w="1560" w:type="dxa"/>
+          </w:tcPr>
+          <w:p>
             <w:r>
               <w:t>Tuesday</w:t>
             </w:r>
@@ -4170,31 +4284,11 @@
         </w:tc>
         <w:tc>
           <w:tcPr>
-            <w:tcW w:w="1137" w:type="dxa"/>
-          </w:tcPr>
-          <w:p>
-            <w:r>
-              <w:t>1</w:t>
-            </w:r>
-          </w:p>
-        </w:tc>
-        <w:tc>
-          <w:tcPr>
             <w:tcW w:w="1275" w:type="dxa"/>
           </w:tcPr>
           <w:p>
             <w:r>
-              <w:t>Adult</w:t>
-            </w:r>
-          </w:p>
-        </w:tc>
-        <w:tc>
-          <w:tcPr>
-            <w:tcW w:w="1560" w:type="dxa"/>
-          </w:tcPr>
-          <w:p>
-            <w:r>
-              <w:t>Tuesday</w:t>
+              <w:t>13</w:t>
             </w:r>
           </w:p>
         </w:tc>
@@ -4203,22 +4297,15 @@
             <w:tcW w:w="1275" w:type="dxa"/>
           </w:tcPr>
           <w:p>
+            <w:pPr>
+              <w:rPr>
+                <w:b/>
+                <w:bCs/>
+              </w:rPr>
+            </w:pPr>
             <w:r>
               <w:t>13</w:t>
             </w:r>
-          </w:p>
-        </w:tc>
-        <w:tc>
-          <w:tcPr>
-            <w:tcW w:w="1275" w:type="dxa"/>
-          </w:tcPr>
-          <w:p>
-            <w:pPr>
-              <w:rPr>
-                <w:b/>
-                <w:bCs/>
-              </w:rPr>
-            </w:pPr>
           </w:p>
         </w:tc>
       </w:tr>
@@ -4229,16 +4316,7 @@
           </w:tcPr>
           <w:p>
             <w:r>
-              <w:t>4</w:t>
-            </w:r>
-            <w:r>
-              <w:t xml:space="preserve"> Adult</w:t>
-            </w:r>
-            <w:r>
-              <w:t>s</w:t>
-            </w:r>
-            <w:r>
-              <w:t xml:space="preserve"> Tuesday</w:t>
+              <w:t>4 Adults Tuesday</w:t>
             </w:r>
           </w:p>
         </w:tc>
@@ -4293,6 +4371,9 @@
                 <w:bCs/>
               </w:rPr>
             </w:pPr>
+            <w:r>
+              <w:t>52</w:t>
+            </w:r>
           </w:p>
         </w:tc>
       </w:tr>
@@ -4351,7 +4432,11 @@
           <w:tcPr>
             <w:tcW w:w="1275" w:type="dxa"/>
           </w:tcPr>
-          <w:p/>
+          <w:p>
+            <w:r>
+              <w:t>-1</w:t>
+            </w:r>
+          </w:p>
         </w:tc>
       </w:tr>
       <w:tr>
@@ -4361,14 +4446,35 @@
           </w:tcPr>
           <w:p>
             <w:r>
-              <w:t xml:space="preserve">1 </w:t>
-            </w:r>
+              <w:t>1 Student Tuesday</w:t>
+            </w:r>
+          </w:p>
+        </w:tc>
+        <w:tc>
+          <w:tcPr>
+            <w:tcW w:w="1137" w:type="dxa"/>
+          </w:tcPr>
+          <w:p>
+            <w:r>
+              <w:t>1</w:t>
+            </w:r>
+          </w:p>
+        </w:tc>
+        <w:tc>
+          <w:tcPr>
+            <w:tcW w:w="1275" w:type="dxa"/>
+          </w:tcPr>
+          <w:p>
             <w:r>
               <w:t>Student</w:t>
             </w:r>
-            <w:r>
-              <w:t xml:space="preserve"> </w:t>
-            </w:r>
+          </w:p>
+        </w:tc>
+        <w:tc>
+          <w:tcPr>
+            <w:tcW w:w="1560" w:type="dxa"/>
+          </w:tcPr>
+          <w:p>
             <w:r>
               <w:t>Tuesday</w:t>
             </w:r>
@@ -4376,31 +4482,11 @@
         </w:tc>
         <w:tc>
           <w:tcPr>
-            <w:tcW w:w="1137" w:type="dxa"/>
-          </w:tcPr>
-          <w:p>
-            <w:r>
-              <w:t>1</w:t>
-            </w:r>
-          </w:p>
-        </w:tc>
-        <w:tc>
-          <w:tcPr>
             <w:tcW w:w="1275" w:type="dxa"/>
           </w:tcPr>
           <w:p>
             <w:r>
-              <w:t>Student</w:t>
-            </w:r>
-          </w:p>
-        </w:tc>
-        <w:tc>
-          <w:tcPr>
-            <w:tcW w:w="1560" w:type="dxa"/>
-          </w:tcPr>
-          <w:p>
-            <w:r>
-              <w:t>Tuesday</w:t>
+              <w:t>-1</w:t>
             </w:r>
           </w:p>
         </w:tc>
@@ -4413,12 +4499,6 @@
               <w:t>-1</w:t>
             </w:r>
           </w:p>
-        </w:tc>
-        <w:tc>
-          <w:tcPr>
-            <w:tcW w:w="1275" w:type="dxa"/>
-          </w:tcPr>
-          <w:p/>
         </w:tc>
       </w:tr>
       <w:tr>
@@ -4428,10 +4508,7 @@
           </w:tcPr>
           <w:p>
             <w:r>
-              <w:t>1 Family</w:t>
-            </w:r>
-            <w:r>
-              <w:t xml:space="preserve"> Tuesday</w:t>
+              <w:t>1 Family Tuesday</w:t>
             </w:r>
           </w:p>
         </w:tc>
@@ -4479,7 +4556,11 @@
           <w:tcPr>
             <w:tcW w:w="1275" w:type="dxa"/>
           </w:tcPr>
-          <w:p/>
+          <w:p>
+            <w:r>
+              <w:t>-1</w:t>
+            </w:r>
+          </w:p>
         </w:tc>
       </w:tr>
       <w:tr>
@@ -4527,10 +4608,7 @@
               </w:rPr>
             </w:pPr>
             <w:r>
-              <w:t>Adult</w:t>
-            </w:r>
-            <w:r>
-              <w:t xml:space="preserve"> </w:t>
+              <w:t xml:space="preserve">Adult </w:t>
             </w:r>
           </w:p>
         </w:tc>
@@ -4577,6 +4655,9 @@
                 <w:bCs/>
               </w:rPr>
             </w:pPr>
+            <w:r>
+              <w:t>-1</w:t>
+            </w:r>
           </w:p>
         </w:tc>
       </w:tr>
@@ -4646,13 +4727,25 @@
         <w:t xml:space="preserve"> </w:t>
       </w:r>
       <w:r>
-        <w:t>int pr</w:t>
+        <w:t xml:space="preserve">int </w:t>
+      </w:r>
+      <w:proofErr w:type="spellStart"/>
+      <w:r>
+        <w:t>pr</w:t>
       </w:r>
       <w:r>
         <w:t>Q</w:t>
       </w:r>
       <w:r>
-        <w:t>uantity, string pr</w:t>
+        <w:t>uantity</w:t>
+      </w:r>
+      <w:proofErr w:type="spellEnd"/>
+      <w:r>
+        <w:t xml:space="preserve">, string </w:t>
+      </w:r>
+      <w:proofErr w:type="spellStart"/>
+      <w:r>
+        <w:t>pr</w:t>
       </w:r>
       <w:r>
         <w:t>P</w:t>
@@ -4660,6 +4753,7 @@
       <w:r>
         <w:t>erson</w:t>
       </w:r>
+      <w:proofErr w:type="spellEnd"/>
       <w:r>
         <w:br/>
         <w:t>Outputs – dec</w:t>
@@ -4811,7 +4905,13 @@
           </w:tcPr>
           <w:p>
             <w:r>
-              <w:t xml:space="preserve">&lt;=0 </w:t>
+              <w:t>&lt;=</w:t>
+            </w:r>
+            <w:r>
+              <w:t xml:space="preserve"> </w:t>
+            </w:r>
+            <w:r>
+              <w:t xml:space="preserve">0 </w:t>
             </w:r>
           </w:p>
         </w:tc>
@@ -5296,13 +5396,25 @@
         <w:t xml:space="preserve"> </w:t>
       </w:r>
       <w:r>
-        <w:t>int pr</w:t>
+        <w:t xml:space="preserve">int </w:t>
+      </w:r>
+      <w:proofErr w:type="spellStart"/>
+      <w:r>
+        <w:t>pr</w:t>
       </w:r>
       <w:r>
         <w:t>Q</w:t>
       </w:r>
       <w:r>
-        <w:t>uantity, string pr</w:t>
+        <w:t>uantity</w:t>
+      </w:r>
+      <w:proofErr w:type="spellEnd"/>
+      <w:r>
+        <w:t xml:space="preserve">, string </w:t>
+      </w:r>
+      <w:proofErr w:type="spellStart"/>
+      <w:r>
+        <w:t>pr</w:t>
       </w:r>
       <w:r>
         <w:t>P</w:t>
@@ -5310,6 +5422,7 @@
       <w:r>
         <w:t>erson</w:t>
       </w:r>
+      <w:proofErr w:type="spellEnd"/>
       <w:r>
         <w:br/>
         <w:t>Outputs – dec</w:t>
@@ -6058,13 +6171,25 @@
         <w:t xml:space="preserve">Input - </w:t>
       </w:r>
       <w:r>
-        <w:t>int pr</w:t>
+        <w:t xml:space="preserve">int </w:t>
+      </w:r>
+      <w:proofErr w:type="spellStart"/>
+      <w:r>
+        <w:t>pr</w:t>
       </w:r>
       <w:r>
         <w:t>Q</w:t>
       </w:r>
       <w:r>
-        <w:t>uantity, string pr</w:t>
+        <w:t>uantity</w:t>
+      </w:r>
+      <w:proofErr w:type="spellEnd"/>
+      <w:r>
+        <w:t xml:space="preserve">, string </w:t>
+      </w:r>
+      <w:proofErr w:type="spellStart"/>
+      <w:r>
+        <w:t>pr</w:t>
       </w:r>
       <w:r>
         <w:t>P</w:t>
@@ -6072,6 +6197,7 @@
       <w:r>
         <w:t>erson</w:t>
       </w:r>
+      <w:proofErr w:type="spellEnd"/>
     </w:p>
     <w:p>
       <w:r>
@@ -6117,9 +6243,11 @@
         <w:tc>
           <w:tcPr>
             <w:tcW w:w="1803" w:type="dxa"/>
-          </w:tcPr>
-          <w:p>
-            <w:pPr>
+            <w:vAlign w:val="center"/>
+          </w:tcPr>
+          <w:p>
+            <w:pPr>
+              <w:jc w:val="center"/>
               <w:rPr>
                 <w:b/>
                 <w:bCs/>
@@ -6137,9 +6265,11 @@
         <w:tc>
           <w:tcPr>
             <w:tcW w:w="1803" w:type="dxa"/>
-          </w:tcPr>
-          <w:p>
-            <w:pPr>
+            <w:vAlign w:val="center"/>
+          </w:tcPr>
+          <w:p>
+            <w:pPr>
+              <w:jc w:val="center"/>
               <w:rPr>
                 <w:b/>
                 <w:bCs/>
@@ -6157,9 +6287,11 @@
         <w:tc>
           <w:tcPr>
             <w:tcW w:w="5461" w:type="dxa"/>
-          </w:tcPr>
-          <w:p>
-            <w:pPr>
+            <w:vAlign w:val="center"/>
+          </w:tcPr>
+          <w:p>
+            <w:pPr>
+              <w:jc w:val="center"/>
               <w:rPr>
                 <w:b/>
                 <w:bCs/>
@@ -6300,10 +6432,17 @@
             <w:tcW w:w="2830" w:type="dxa"/>
           </w:tcPr>
           <w:p>
-            <w:r>
-              <w:rPr>
-                <w:b/>
-                <w:bCs/>
+            <w:pPr>
+              <w:jc w:val="center"/>
+              <w:rPr>
+                <w:u w:val="single"/>
+              </w:rPr>
+            </w:pPr>
+            <w:r>
+              <w:rPr>
+                <w:b/>
+                <w:bCs/>
+                <w:u w:val="single"/>
               </w:rPr>
               <w:t>Use Cases</w:t>
             </w:r>
@@ -6314,10 +6453,17 @@
             <w:tcW w:w="1276" w:type="dxa"/>
           </w:tcPr>
           <w:p>
-            <w:r>
-              <w:rPr>
-                <w:b/>
-                <w:bCs/>
+            <w:pPr>
+              <w:jc w:val="center"/>
+              <w:rPr>
+                <w:u w:val="single"/>
+              </w:rPr>
+            </w:pPr>
+            <w:r>
+              <w:rPr>
+                <w:b/>
+                <w:bCs/>
+                <w:u w:val="single"/>
               </w:rPr>
               <w:t>Quantity</w:t>
             </w:r>
@@ -6328,10 +6474,17 @@
             <w:tcW w:w="1418" w:type="dxa"/>
           </w:tcPr>
           <w:p>
-            <w:r>
-              <w:rPr>
-                <w:b/>
-                <w:bCs/>
+            <w:pPr>
+              <w:jc w:val="center"/>
+              <w:rPr>
+                <w:u w:val="single"/>
+              </w:rPr>
+            </w:pPr>
+            <w:r>
+              <w:rPr>
+                <w:b/>
+                <w:bCs/>
+                <w:u w:val="single"/>
               </w:rPr>
               <w:t>Person</w:t>
             </w:r>
@@ -6342,10 +6495,17 @@
             <w:tcW w:w="1275" w:type="dxa"/>
           </w:tcPr>
           <w:p>
-            <w:r>
-              <w:rPr>
-                <w:b/>
-                <w:bCs/>
+            <w:pPr>
+              <w:jc w:val="center"/>
+              <w:rPr>
+                <w:u w:val="single"/>
+              </w:rPr>
+            </w:pPr>
+            <w:r>
+              <w:rPr>
+                <w:b/>
+                <w:bCs/>
+                <w:u w:val="single"/>
               </w:rPr>
               <w:t>Expected</w:t>
             </w:r>
@@ -6356,10 +6516,17 @@
             <w:tcW w:w="2268" w:type="dxa"/>
           </w:tcPr>
           <w:p>
-            <w:r>
-              <w:rPr>
-                <w:b/>
-                <w:bCs/>
+            <w:pPr>
+              <w:jc w:val="center"/>
+              <w:rPr>
+                <w:u w:val="single"/>
+              </w:rPr>
+            </w:pPr>
+            <w:r>
+              <w:rPr>
+                <w:b/>
+                <w:bCs/>
+                <w:u w:val="single"/>
               </w:rPr>
               <w:t>Result</w:t>
             </w:r>
@@ -6376,10 +6543,7 @@
               <w:t>1 Student</w:t>
             </w:r>
             <w:r>
-              <w:t xml:space="preserve"> </w:t>
-            </w:r>
-            <w:r>
-              <w:t>ticket</w:t>
+              <w:t xml:space="preserve"> ticket</w:t>
             </w:r>
           </w:p>
         </w:tc>
@@ -6431,13 +6595,7 @@
           </w:tcPr>
           <w:p>
             <w:r>
-              <w:t xml:space="preserve">7 Students </w:t>
-            </w:r>
-            <w:r>
-              <w:t>ticket</w:t>
-            </w:r>
-            <w:r>
-              <w:t>s</w:t>
+              <w:t>7 Students tickets</w:t>
             </w:r>
           </w:p>
         </w:tc>
@@ -6489,13 +6647,7 @@
           </w:tcPr>
           <w:p>
             <w:r>
-              <w:t xml:space="preserve">-10 Students </w:t>
-            </w:r>
-            <w:r>
-              <w:t>ticket</w:t>
-            </w:r>
-            <w:r>
-              <w:t>s</w:t>
+              <w:t>-10 Students tickets</w:t>
             </w:r>
           </w:p>
         </w:tc>
@@ -6724,7 +6876,11 @@
         <w:t xml:space="preserve">Input - </w:t>
       </w:r>
       <w:r>
-        <w:t>int pr</w:t>
+        <w:t xml:space="preserve">int </w:t>
+      </w:r>
+      <w:proofErr w:type="spellStart"/>
+      <w:r>
+        <w:t>pr</w:t>
       </w:r>
       <w:r>
         <w:t>Q</w:t>
@@ -6736,7 +6892,15 @@
         <w:t>T</w:t>
       </w:r>
       <w:r>
-        <w:t>icket, int pr</w:t>
+        <w:t>icket</w:t>
+      </w:r>
+      <w:proofErr w:type="spellEnd"/>
+      <w:r>
+        <w:t xml:space="preserve">, int </w:t>
+      </w:r>
+      <w:proofErr w:type="spellStart"/>
+      <w:r>
+        <w:t>pr</w:t>
       </w:r>
       <w:r>
         <w:t>Q</w:t>
@@ -6748,7 +6912,15 @@
         <w:t>A</w:t>
       </w:r>
       <w:r>
-        <w:t>dult, int pr</w:t>
+        <w:t>dult</w:t>
+      </w:r>
+      <w:proofErr w:type="spellEnd"/>
+      <w:r>
+        <w:t xml:space="preserve">, int </w:t>
+      </w:r>
+      <w:proofErr w:type="spellStart"/>
+      <w:r>
+        <w:t>pr</w:t>
       </w:r>
       <w:r>
         <w:t>Q</w:t>
@@ -6762,6 +6934,7 @@
       <w:r>
         <w:t>hild</w:t>
       </w:r>
+      <w:proofErr w:type="spellEnd"/>
     </w:p>
     <w:p>
       <w:r>
@@ -6811,6 +6984,7 @@
           </w:tcPr>
           <w:p>
             <w:pPr>
+              <w:jc w:val="center"/>
               <w:rPr>
                 <w:b/>
                 <w:bCs/>
@@ -6831,6 +7005,7 @@
           </w:tcPr>
           <w:p>
             <w:pPr>
+              <w:jc w:val="center"/>
               <w:rPr>
                 <w:b/>
                 <w:bCs/>
@@ -6851,6 +7026,7 @@
           </w:tcPr>
           <w:p>
             <w:pPr>
+              <w:jc w:val="center"/>
               <w:rPr>
                 <w:b/>
                 <w:bCs/>
@@ -6871,6 +7047,7 @@
           </w:tcPr>
           <w:p>
             <w:pPr>
+              <w:jc w:val="center"/>
               <w:rPr>
                 <w:b/>
                 <w:bCs/>
@@ -7014,9 +7191,11 @@
           <w:tcPr>
             <w:tcW w:w="9067" w:type="dxa"/>
             <w:gridSpan w:val="6"/>
-          </w:tcPr>
-          <w:p>
-            <w:pPr>
+            <w:vAlign w:val="center"/>
+          </w:tcPr>
+          <w:p>
+            <w:pPr>
+              <w:jc w:val="center"/>
               <w:rPr>
                 <w:b/>
                 <w:bCs/>
@@ -7036,18 +7215,22 @@
         <w:tc>
           <w:tcPr>
             <w:tcW w:w="3681" w:type="dxa"/>
-          </w:tcPr>
-          <w:p>
-            <w:pPr>
-              <w:rPr>
-                <w:b/>
-                <w:bCs/>
-              </w:rPr>
-            </w:pPr>
-            <w:r>
-              <w:rPr>
-                <w:b/>
-                <w:bCs/>
+            <w:vAlign w:val="center"/>
+          </w:tcPr>
+          <w:p>
+            <w:pPr>
+              <w:jc w:val="center"/>
+              <w:rPr>
+                <w:b/>
+                <w:bCs/>
+                <w:u w:val="single"/>
+              </w:rPr>
+            </w:pPr>
+            <w:r>
+              <w:rPr>
+                <w:b/>
+                <w:bCs/>
+                <w:u w:val="single"/>
               </w:rPr>
               <w:t>Use Cases</w:t>
             </w:r>
@@ -7056,18 +7239,22 @@
         <w:tc>
           <w:tcPr>
             <w:tcW w:w="943" w:type="dxa"/>
-          </w:tcPr>
-          <w:p>
-            <w:pPr>
-              <w:rPr>
-                <w:b/>
-                <w:bCs/>
-              </w:rPr>
-            </w:pPr>
-            <w:r>
-              <w:rPr>
-                <w:b/>
-                <w:bCs/>
+            <w:vAlign w:val="center"/>
+          </w:tcPr>
+          <w:p>
+            <w:pPr>
+              <w:jc w:val="center"/>
+              <w:rPr>
+                <w:b/>
+                <w:bCs/>
+                <w:u w:val="single"/>
+              </w:rPr>
+            </w:pPr>
+            <w:r>
+              <w:rPr>
+                <w:b/>
+                <w:bCs/>
+                <w:u w:val="single"/>
               </w:rPr>
               <w:t>Quantity</w:t>
             </w:r>
@@ -7076,18 +7263,22 @@
         <w:tc>
           <w:tcPr>
             <w:tcW w:w="1143" w:type="dxa"/>
-          </w:tcPr>
-          <w:p>
-            <w:pPr>
-              <w:rPr>
-                <w:b/>
-                <w:bCs/>
-              </w:rPr>
-            </w:pPr>
-            <w:r>
-              <w:rPr>
-                <w:b/>
-                <w:bCs/>
+            <w:vAlign w:val="center"/>
+          </w:tcPr>
+          <w:p>
+            <w:pPr>
+              <w:jc w:val="center"/>
+              <w:rPr>
+                <w:b/>
+                <w:bCs/>
+                <w:u w:val="single"/>
+              </w:rPr>
+            </w:pPr>
+            <w:r>
+              <w:rPr>
+                <w:b/>
+                <w:bCs/>
+                <w:u w:val="single"/>
               </w:rPr>
               <w:t>Quantity Adult</w:t>
             </w:r>
@@ -7096,18 +7287,22 @@
         <w:tc>
           <w:tcPr>
             <w:tcW w:w="1137" w:type="dxa"/>
-          </w:tcPr>
-          <w:p>
-            <w:pPr>
-              <w:rPr>
-                <w:b/>
-                <w:bCs/>
-              </w:rPr>
-            </w:pPr>
-            <w:r>
-              <w:rPr>
-                <w:b/>
-                <w:bCs/>
+            <w:vAlign w:val="center"/>
+          </w:tcPr>
+          <w:p>
+            <w:pPr>
+              <w:jc w:val="center"/>
+              <w:rPr>
+                <w:b/>
+                <w:bCs/>
+                <w:u w:val="single"/>
+              </w:rPr>
+            </w:pPr>
+            <w:r>
+              <w:rPr>
+                <w:b/>
+                <w:bCs/>
+                <w:u w:val="single"/>
               </w:rPr>
               <w:t>Quantity Child</w:t>
             </w:r>
@@ -7116,18 +7311,22 @@
         <w:tc>
           <w:tcPr>
             <w:tcW w:w="1173" w:type="dxa"/>
-          </w:tcPr>
-          <w:p>
-            <w:pPr>
-              <w:rPr>
-                <w:b/>
-                <w:bCs/>
-              </w:rPr>
-            </w:pPr>
-            <w:r>
-              <w:rPr>
-                <w:b/>
-                <w:bCs/>
+            <w:vAlign w:val="center"/>
+          </w:tcPr>
+          <w:p>
+            <w:pPr>
+              <w:jc w:val="center"/>
+              <w:rPr>
+                <w:b/>
+                <w:bCs/>
+                <w:u w:val="single"/>
+              </w:rPr>
+            </w:pPr>
+            <w:r>
+              <w:rPr>
+                <w:b/>
+                <w:bCs/>
+                <w:u w:val="single"/>
               </w:rPr>
               <w:t>Expected</w:t>
             </w:r>
@@ -7136,18 +7335,22 @@
         <w:tc>
           <w:tcPr>
             <w:tcW w:w="990" w:type="dxa"/>
-          </w:tcPr>
-          <w:p>
-            <w:pPr>
-              <w:rPr>
-                <w:b/>
-                <w:bCs/>
-              </w:rPr>
-            </w:pPr>
-            <w:r>
-              <w:rPr>
-                <w:b/>
-                <w:bCs/>
+            <w:vAlign w:val="center"/>
+          </w:tcPr>
+          <w:p>
+            <w:pPr>
+              <w:jc w:val="center"/>
+              <w:rPr>
+                <w:b/>
+                <w:bCs/>
+                <w:u w:val="single"/>
+              </w:rPr>
+            </w:pPr>
+            <w:r>
+              <w:rPr>
+                <w:b/>
+                <w:bCs/>
+                <w:u w:val="single"/>
               </w:rPr>
               <w:t>Result</w:t>
             </w:r>
@@ -7714,19 +7917,39 @@
         <w:t xml:space="preserve">Input - </w:t>
       </w:r>
       <w:r>
-        <w:t>int pr</w:t>
+        <w:t xml:space="preserve">int </w:t>
+      </w:r>
+      <w:proofErr w:type="spellStart"/>
+      <w:r>
+        <w:t>pr</w:t>
       </w:r>
       <w:r>
         <w:t>Q</w:t>
       </w:r>
       <w:r>
-        <w:t>uantity, string pr</w:t>
+        <w:t>uantity</w:t>
+      </w:r>
+      <w:proofErr w:type="spellEnd"/>
+      <w:r>
+        <w:t xml:space="preserve">, string </w:t>
+      </w:r>
+      <w:proofErr w:type="spellStart"/>
+      <w:r>
+        <w:t>pr</w:t>
       </w:r>
       <w:r>
         <w:t>P</w:t>
       </w:r>
       <w:r>
-        <w:t>erson, string pr</w:t>
+        <w:t>erson</w:t>
+      </w:r>
+      <w:proofErr w:type="spellEnd"/>
+      <w:r>
+        <w:t xml:space="preserve">, string </w:t>
+      </w:r>
+      <w:proofErr w:type="spellStart"/>
+      <w:r>
+        <w:t>pr</w:t>
       </w:r>
       <w:r>
         <w:t>D</w:t>
@@ -7734,6 +7957,7 @@
       <w:r>
         <w:t>ay</w:t>
       </w:r>
+      <w:proofErr w:type="spellEnd"/>
     </w:p>
     <w:p>
       <w:r>
@@ -7784,6 +8008,7 @@
           </w:tcPr>
           <w:p>
             <w:pPr>
+              <w:jc w:val="center"/>
               <w:rPr>
                 <w:b/>
                 <w:bCs/>
@@ -7804,6 +8029,7 @@
           </w:tcPr>
           <w:p>
             <w:pPr>
+              <w:jc w:val="center"/>
               <w:rPr>
                 <w:b/>
                 <w:bCs/>
@@ -7824,6 +8050,7 @@
           </w:tcPr>
           <w:p>
             <w:pPr>
+              <w:jc w:val="center"/>
               <w:rPr>
                 <w:b/>
                 <w:bCs/>
@@ -7844,6 +8071,7 @@
           </w:tcPr>
           <w:p>
             <w:pPr>
+              <w:jc w:val="center"/>
               <w:rPr>
                 <w:b/>
                 <w:bCs/>
@@ -8007,9 +8235,11 @@
           <w:tcPr>
             <w:tcW w:w="9016" w:type="dxa"/>
             <w:gridSpan w:val="6"/>
-          </w:tcPr>
-          <w:p>
-            <w:pPr>
+            <w:vAlign w:val="center"/>
+          </w:tcPr>
+          <w:p>
+            <w:pPr>
+              <w:jc w:val="center"/>
               <w:rPr>
                 <w:b/>
                 <w:bCs/>
@@ -8032,15 +8262,18 @@
           </w:tcPr>
           <w:p>
             <w:pPr>
-              <w:rPr>
-                <w:b/>
-                <w:bCs/>
-              </w:rPr>
-            </w:pPr>
-            <w:r>
-              <w:rPr>
-                <w:b/>
-                <w:bCs/>
+              <w:jc w:val="center"/>
+              <w:rPr>
+                <w:b/>
+                <w:bCs/>
+                <w:u w:val="single"/>
+              </w:rPr>
+            </w:pPr>
+            <w:r>
+              <w:rPr>
+                <w:b/>
+                <w:bCs/>
+                <w:u w:val="single"/>
               </w:rPr>
               <w:t>Use Cases</w:t>
             </w:r>
@@ -8052,15 +8285,18 @@
           </w:tcPr>
           <w:p>
             <w:pPr>
-              <w:rPr>
-                <w:b/>
-                <w:bCs/>
-              </w:rPr>
-            </w:pPr>
-            <w:r>
-              <w:rPr>
-                <w:b/>
-                <w:bCs/>
+              <w:jc w:val="center"/>
+              <w:rPr>
+                <w:b/>
+                <w:bCs/>
+                <w:u w:val="single"/>
+              </w:rPr>
+            </w:pPr>
+            <w:r>
+              <w:rPr>
+                <w:b/>
+                <w:bCs/>
+                <w:u w:val="single"/>
               </w:rPr>
               <w:t>Quantity</w:t>
             </w:r>
@@ -8072,15 +8308,18 @@
           </w:tcPr>
           <w:p>
             <w:pPr>
-              <w:rPr>
-                <w:b/>
-                <w:bCs/>
-              </w:rPr>
-            </w:pPr>
-            <w:r>
-              <w:rPr>
-                <w:b/>
-                <w:bCs/>
+              <w:jc w:val="center"/>
+              <w:rPr>
+                <w:b/>
+                <w:bCs/>
+                <w:u w:val="single"/>
+              </w:rPr>
+            </w:pPr>
+            <w:r>
+              <w:rPr>
+                <w:b/>
+                <w:bCs/>
+                <w:u w:val="single"/>
               </w:rPr>
               <w:t>Person</w:t>
             </w:r>
@@ -8092,17 +8331,20 @@
           </w:tcPr>
           <w:p>
             <w:pPr>
-              <w:rPr>
-                <w:b/>
-                <w:bCs/>
-              </w:rPr>
-            </w:pPr>
-            <w:r>
-              <w:rPr>
-                <w:b/>
-                <w:bCs/>
-              </w:rPr>
-              <w:t xml:space="preserve">Day </w:t>
+              <w:jc w:val="center"/>
+              <w:rPr>
+                <w:b/>
+                <w:bCs/>
+                <w:u w:val="single"/>
+              </w:rPr>
+            </w:pPr>
+            <w:r>
+              <w:rPr>
+                <w:b/>
+                <w:bCs/>
+                <w:u w:val="single"/>
+              </w:rPr>
+              <w:t>Day</w:t>
             </w:r>
           </w:p>
         </w:tc>
@@ -8112,15 +8354,18 @@
           </w:tcPr>
           <w:p>
             <w:pPr>
-              <w:rPr>
-                <w:b/>
-                <w:bCs/>
-              </w:rPr>
-            </w:pPr>
-            <w:r>
-              <w:rPr>
-                <w:b/>
-                <w:bCs/>
+              <w:jc w:val="center"/>
+              <w:rPr>
+                <w:b/>
+                <w:bCs/>
+                <w:u w:val="single"/>
+              </w:rPr>
+            </w:pPr>
+            <w:r>
+              <w:rPr>
+                <w:b/>
+                <w:bCs/>
+                <w:u w:val="single"/>
               </w:rPr>
               <w:t>Expected</w:t>
             </w:r>
@@ -8132,15 +8377,18 @@
           </w:tcPr>
           <w:p>
             <w:pPr>
-              <w:rPr>
-                <w:b/>
-                <w:bCs/>
-              </w:rPr>
-            </w:pPr>
-            <w:r>
-              <w:rPr>
-                <w:b/>
-                <w:bCs/>
+              <w:jc w:val="center"/>
+              <w:rPr>
+                <w:b/>
+                <w:bCs/>
+                <w:u w:val="single"/>
+              </w:rPr>
+            </w:pPr>
+            <w:r>
+              <w:rPr>
+                <w:b/>
+                <w:bCs/>
+                <w:u w:val="single"/>
               </w:rPr>
               <w:t>Result</w:t>
             </w:r>
@@ -8266,13 +8514,7 @@
           </w:tcPr>
           <w:p>
             <w:r>
-              <w:t>6</w:t>
-            </w:r>
-            <w:r>
-              <w:t>4</w:t>
-            </w:r>
-            <w:r>
-              <w:t>.50M</w:t>
+              <w:t>64.50M</w:t>
             </w:r>
           </w:p>
         </w:tc>
@@ -8658,7 +8900,16 @@
           <w:bCs/>
           <w:szCs w:val="32"/>
         </w:rPr>
-        <w:t>int pr</w:t>
+        <w:t xml:space="preserve">int </w:t>
+      </w:r>
+      <w:proofErr w:type="spellStart"/>
+      <w:r>
+        <w:rPr>
+          <w:rFonts w:asciiTheme="majorHAnsi" w:eastAsiaTheme="majorEastAsia" w:hAnsiTheme="majorHAnsi" w:cstheme="majorBidi"/>
+          <w:bCs/>
+          <w:szCs w:val="32"/>
+        </w:rPr>
+        <w:t>pr</w:t>
       </w:r>
       <w:r>
         <w:rPr>
@@ -8674,7 +8925,25 @@
           <w:bCs/>
           <w:szCs w:val="32"/>
         </w:rPr>
-        <w:t>uantity, string pr</w:t>
+        <w:t>uantity</w:t>
+      </w:r>
+      <w:proofErr w:type="spellEnd"/>
+      <w:r>
+        <w:rPr>
+          <w:rFonts w:asciiTheme="majorHAnsi" w:eastAsiaTheme="majorEastAsia" w:hAnsiTheme="majorHAnsi" w:cstheme="majorBidi"/>
+          <w:bCs/>
+          <w:szCs w:val="32"/>
+        </w:rPr>
+        <w:t xml:space="preserve">, string </w:t>
+      </w:r>
+      <w:proofErr w:type="spellStart"/>
+      <w:r>
+        <w:rPr>
+          <w:rFonts w:asciiTheme="majorHAnsi" w:eastAsiaTheme="majorEastAsia" w:hAnsiTheme="majorHAnsi" w:cstheme="majorBidi"/>
+          <w:bCs/>
+          <w:szCs w:val="32"/>
+        </w:rPr>
+        <w:t>pr</w:t>
       </w:r>
       <w:r>
         <w:rPr>
@@ -8690,7 +8959,25 @@
           <w:bCs/>
           <w:szCs w:val="32"/>
         </w:rPr>
-        <w:t>ay, bool pr</w:t>
+        <w:t>ay</w:t>
+      </w:r>
+      <w:proofErr w:type="spellEnd"/>
+      <w:r>
+        <w:rPr>
+          <w:rFonts w:asciiTheme="majorHAnsi" w:eastAsiaTheme="majorEastAsia" w:hAnsiTheme="majorHAnsi" w:cstheme="majorBidi"/>
+          <w:bCs/>
+          <w:szCs w:val="32"/>
+        </w:rPr>
+        <w:t xml:space="preserve">, bool </w:t>
+      </w:r>
+      <w:proofErr w:type="spellStart"/>
+      <w:r>
+        <w:rPr>
+          <w:rFonts w:asciiTheme="majorHAnsi" w:eastAsiaTheme="majorEastAsia" w:hAnsiTheme="majorHAnsi" w:cstheme="majorBidi"/>
+          <w:bCs/>
+          <w:szCs w:val="32"/>
+        </w:rPr>
+        <w:t>pr</w:t>
       </w:r>
       <w:r>
         <w:rPr>
@@ -8708,6 +8995,7 @@
         </w:rPr>
         <w:t>oliday</w:t>
       </w:r>
+      <w:proofErr w:type="spellEnd"/>
     </w:p>
     <w:p>
       <w:r>
@@ -8735,8 +9023,16 @@
           <w:p>
             <w:pPr>
               <w:jc w:val="center"/>
-            </w:pPr>
-            <w:r>
+              <w:rPr>
+                <w:b/>
+                <w:bCs/>
+              </w:rPr>
+            </w:pPr>
+            <w:r>
+              <w:rPr>
+                <w:b/>
+                <w:bCs/>
+              </w:rPr>
               <w:t>Equivalence partitioning and boundaries</w:t>
             </w:r>
           </w:p>
@@ -8749,6 +9045,7 @@
           </w:tcPr>
           <w:p>
             <w:pPr>
+              <w:jc w:val="center"/>
               <w:rPr>
                 <w:b/>
                 <w:bCs/>
@@ -8769,6 +9066,7 @@
           </w:tcPr>
           <w:p>
             <w:pPr>
+              <w:jc w:val="center"/>
               <w:rPr>
                 <w:b/>
                 <w:bCs/>
@@ -8789,6 +9087,7 @@
           </w:tcPr>
           <w:p>
             <w:pPr>
+              <w:jc w:val="center"/>
               <w:rPr>
                 <w:b/>
                 <w:bCs/>
@@ -8809,17 +9108,18 @@
           </w:tcPr>
           <w:p>
             <w:pPr>
-              <w:rPr>
-                <w:b/>
-                <w:bCs/>
-              </w:rPr>
-            </w:pPr>
-            <w:r>
-              <w:rPr>
-                <w:b/>
-                <w:bCs/>
-              </w:rPr>
-              <w:t>Time</w:t>
+              <w:jc w:val="center"/>
+              <w:rPr>
+                <w:b/>
+                <w:bCs/>
+              </w:rPr>
+            </w:pPr>
+            <w:r>
+              <w:rPr>
+                <w:b/>
+                <w:bCs/>
+              </w:rPr>
+              <w:t>Holiday</w:t>
             </w:r>
           </w:p>
         </w:tc>
@@ -8849,13 +9149,21 @@
           <w:tcPr>
             <w:tcW w:w="1803" w:type="dxa"/>
           </w:tcPr>
-          <w:p/>
+          <w:p>
+            <w:r>
+              <w:t>Wednesday</w:t>
+            </w:r>
+          </w:p>
         </w:tc>
         <w:tc>
           <w:tcPr>
             <w:tcW w:w="3658" w:type="dxa"/>
           </w:tcPr>
-          <w:p/>
+          <w:p>
+            <w:r>
+              <w:t>True</w:t>
+            </w:r>
+          </w:p>
         </w:tc>
       </w:tr>
       <w:tr>
@@ -8875,7 +9183,13 @@
           </w:tcPr>
           <w:p>
             <w:r>
-              <w:t xml:space="preserve">&lt;=0 </w:t>
+              <w:t>&lt;=</w:t>
+            </w:r>
+            <w:r>
+              <w:t xml:space="preserve"> </w:t>
+            </w:r>
+            <w:r>
+              <w:t xml:space="preserve">0 </w:t>
             </w:r>
           </w:p>
         </w:tc>
@@ -8883,13 +9197,46 @@
           <w:tcPr>
             <w:tcW w:w="1803" w:type="dxa"/>
           </w:tcPr>
-          <w:p/>
+          <w:p>
+            <w:r>
+              <w:t>Monday</w:t>
+            </w:r>
+          </w:p>
+          <w:p>
+            <w:r>
+              <w:t>Tuesday</w:t>
+            </w:r>
+          </w:p>
+          <w:p>
+            <w:r>
+              <w:t>Thursday</w:t>
+            </w:r>
+          </w:p>
+          <w:p>
+            <w:r>
+              <w:t>Friday</w:t>
+            </w:r>
+          </w:p>
+          <w:p>
+            <w:r>
+              <w:t>Saturday</w:t>
+            </w:r>
+          </w:p>
+          <w:p>
+            <w:r>
+              <w:t>Sunday</w:t>
+            </w:r>
+          </w:p>
         </w:tc>
         <w:tc>
           <w:tcPr>
             <w:tcW w:w="3658" w:type="dxa"/>
           </w:tcPr>
-          <w:p/>
+          <w:p>
+            <w:r>
+              <w:t>False</w:t>
+            </w:r>
+          </w:p>
         </w:tc>
       </w:tr>
     </w:tbl>
@@ -8897,30 +9244,27 @@
     <w:tbl>
       <w:tblPr>
         <w:tblStyle w:val="TableGrid"/>
-        <w:tblW w:w="9067" w:type="dxa"/>
+        <w:tblW w:w="0" w:type="auto"/>
         <w:tblLook w:val="04A0" w:firstRow="1" w:lastRow="0" w:firstColumn="1" w:lastColumn="0" w:noHBand="0" w:noVBand="1"/>
       </w:tblPr>
       <w:tblGrid>
-        <w:gridCol w:w="2018"/>
+        <w:gridCol w:w="2936"/>
         <w:gridCol w:w="1137"/>
-        <w:gridCol w:w="1112"/>
-        <w:gridCol w:w="1063"/>
-        <w:gridCol w:w="1276"/>
-        <w:gridCol w:w="2461"/>
+        <w:gridCol w:w="1776"/>
+        <w:gridCol w:w="1087"/>
+        <w:gridCol w:w="1163"/>
+        <w:gridCol w:w="917"/>
       </w:tblGrid>
       <w:tr>
         <w:tc>
           <w:tcPr>
-            <w:tcW w:w="9067" w:type="dxa"/>
+            <w:tcW w:w="9016" w:type="dxa"/>
             <w:gridSpan w:val="6"/>
+            <w:vAlign w:val="center"/>
           </w:tcPr>
           <w:p>
             <w:pPr>
               <w:jc w:val="center"/>
-              <w:rPr>
-                <w:b/>
-                <w:bCs/>
-              </w:rPr>
             </w:pPr>
             <w:r>
               <w:rPr>
@@ -8935,17 +9279,12 @@
       <w:tr>
         <w:tc>
           <w:tcPr>
-            <w:tcW w:w="2018" w:type="dxa"/>
+            <w:tcW w:w="2936" w:type="dxa"/>
             <w:vAlign w:val="center"/>
           </w:tcPr>
           <w:p>
             <w:pPr>
               <w:jc w:val="center"/>
-              <w:rPr>
-                <w:b/>
-                <w:bCs/>
-                <w:u w:val="single"/>
-              </w:rPr>
             </w:pPr>
             <w:r>
               <w:rPr>
@@ -8965,11 +9304,25 @@
           <w:p>
             <w:pPr>
               <w:jc w:val="center"/>
+            </w:pPr>
+            <w:r>
               <w:rPr>
                 <w:b/>
                 <w:bCs/>
                 <w:u w:val="single"/>
               </w:rPr>
+              <w:t>Quantity</w:t>
+            </w:r>
+          </w:p>
+        </w:tc>
+        <w:tc>
+          <w:tcPr>
+            <w:tcW w:w="1776" w:type="dxa"/>
+            <w:vAlign w:val="center"/>
+          </w:tcPr>
+          <w:p>
+            <w:pPr>
+              <w:jc w:val="center"/>
             </w:pPr>
             <w:r>
               <w:rPr>
@@ -8977,95 +9330,60 @@
                 <w:bCs/>
                 <w:u w:val="single"/>
               </w:rPr>
-              <w:t>Quantity</w:t>
-            </w:r>
-          </w:p>
-        </w:tc>
-        <w:tc>
-          <w:tcPr>
-            <w:tcW w:w="1112" w:type="dxa"/>
+              <w:t>Day</w:t>
+            </w:r>
+          </w:p>
+        </w:tc>
+        <w:tc>
+          <w:tcPr>
+            <w:tcW w:w="1087" w:type="dxa"/>
+          </w:tcPr>
+          <w:p>
+            <w:pPr>
+              <w:jc w:val="center"/>
+              <w:rPr>
+                <w:b/>
+                <w:bCs/>
+                <w:u w:val="single"/>
+              </w:rPr>
+            </w:pPr>
+            <w:r>
+              <w:rPr>
+                <w:b/>
+                <w:bCs/>
+                <w:u w:val="single"/>
+              </w:rPr>
+              <w:t>Holiday</w:t>
+            </w:r>
+          </w:p>
+        </w:tc>
+        <w:tc>
+          <w:tcPr>
+            <w:tcW w:w="1163" w:type="dxa"/>
             <w:vAlign w:val="center"/>
           </w:tcPr>
           <w:p>
             <w:pPr>
               <w:jc w:val="center"/>
+            </w:pPr>
+            <w:r>
               <w:rPr>
                 <w:b/>
                 <w:bCs/>
                 <w:u w:val="single"/>
               </w:rPr>
-            </w:pPr>
-            <w:r>
-              <w:rPr>
-                <w:b/>
-                <w:bCs/>
-                <w:u w:val="single"/>
-              </w:rPr>
-              <w:t>Day</w:t>
-            </w:r>
-          </w:p>
-        </w:tc>
-        <w:tc>
-          <w:tcPr>
-            <w:tcW w:w="1063" w:type="dxa"/>
+              <w:t>Expected</w:t>
+            </w:r>
+          </w:p>
+        </w:tc>
+        <w:tc>
+          <w:tcPr>
+            <w:tcW w:w="917" w:type="dxa"/>
             <w:vAlign w:val="center"/>
           </w:tcPr>
           <w:p>
             <w:pPr>
               <w:jc w:val="center"/>
-              <w:rPr>
-                <w:b/>
-                <w:bCs/>
-                <w:u w:val="single"/>
-              </w:rPr>
-            </w:pPr>
-            <w:r>
-              <w:rPr>
-                <w:b/>
-                <w:bCs/>
-                <w:u w:val="single"/>
-              </w:rPr>
-              <w:t>Time</w:t>
-            </w:r>
-          </w:p>
-        </w:tc>
-        <w:tc>
-          <w:tcPr>
-            <w:tcW w:w="1276" w:type="dxa"/>
-            <w:vAlign w:val="center"/>
-          </w:tcPr>
-          <w:p>
-            <w:pPr>
-              <w:jc w:val="center"/>
-              <w:rPr>
-                <w:b/>
-                <w:bCs/>
-                <w:u w:val="single"/>
-              </w:rPr>
-            </w:pPr>
-            <w:r>
-              <w:rPr>
-                <w:b/>
-                <w:bCs/>
-                <w:u w:val="single"/>
-              </w:rPr>
-              <w:t>Expected</w:t>
-            </w:r>
-          </w:p>
-        </w:tc>
-        <w:tc>
-          <w:tcPr>
-            <w:tcW w:w="2461" w:type="dxa"/>
-            <w:vAlign w:val="center"/>
-          </w:tcPr>
-          <w:p>
-            <w:pPr>
-              <w:jc w:val="center"/>
-              <w:rPr>
-                <w:b/>
-                <w:bCs/>
-                <w:u w:val="single"/>
-              </w:rPr>
             </w:pPr>
             <w:r>
               <w:rPr>
@@ -9081,37 +9399,384 @@
       <w:tr>
         <w:tc>
           <w:tcPr>
-            <w:tcW w:w="2018" w:type="dxa"/>
+            <w:tcW w:w="2936" w:type="dxa"/>
+          </w:tcPr>
+          <w:p>
+            <w:pPr>
+              <w:rPr>
+                <w:b/>
+                <w:bCs/>
+                <w:u w:val="single"/>
+              </w:rPr>
+            </w:pPr>
+            <w:r>
+              <w:t>1 Career Wednesday Holiday</w:t>
+            </w:r>
+          </w:p>
+        </w:tc>
+        <w:tc>
+          <w:tcPr>
+            <w:tcW w:w="1137" w:type="dxa"/>
+          </w:tcPr>
+          <w:p>
+            <w:pPr>
+              <w:rPr>
+                <w:b/>
+                <w:bCs/>
+                <w:u w:val="single"/>
+              </w:rPr>
+            </w:pPr>
+            <w:r>
+              <w:t>1</w:t>
+            </w:r>
+          </w:p>
+        </w:tc>
+        <w:tc>
+          <w:tcPr>
+            <w:tcW w:w="1776" w:type="dxa"/>
+          </w:tcPr>
+          <w:p>
+            <w:pPr>
+              <w:rPr>
+                <w:b/>
+                <w:bCs/>
+                <w:u w:val="single"/>
+              </w:rPr>
+            </w:pPr>
+            <w:r>
+              <w:t>Wednesday</w:t>
+            </w:r>
+          </w:p>
+        </w:tc>
+        <w:tc>
+          <w:tcPr>
+            <w:tcW w:w="1087" w:type="dxa"/>
+          </w:tcPr>
+          <w:p>
+            <w:r>
+              <w:t>True</w:t>
+            </w:r>
+          </w:p>
+        </w:tc>
+        <w:tc>
+          <w:tcPr>
+            <w:tcW w:w="1163" w:type="dxa"/>
+          </w:tcPr>
+          <w:p>
+            <w:r>
+              <w:t>12</w:t>
+            </w:r>
+          </w:p>
+        </w:tc>
+        <w:tc>
+          <w:tcPr>
+            <w:tcW w:w="917" w:type="dxa"/>
           </w:tcPr>
           <w:p/>
         </w:tc>
+      </w:tr>
+      <w:tr>
+        <w:tc>
+          <w:tcPr>
+            <w:tcW w:w="2936" w:type="dxa"/>
+          </w:tcPr>
+          <w:p>
+            <w:r>
+              <w:t>4 Careers Wednesday Holiday</w:t>
+            </w:r>
+          </w:p>
+        </w:tc>
         <w:tc>
           <w:tcPr>
             <w:tcW w:w="1137" w:type="dxa"/>
           </w:tcPr>
+          <w:p>
+            <w:r>
+              <w:t>4</w:t>
+            </w:r>
+          </w:p>
+        </w:tc>
+        <w:tc>
+          <w:tcPr>
+            <w:tcW w:w="1776" w:type="dxa"/>
+          </w:tcPr>
+          <w:p>
+            <w:r>
+              <w:t>Wednesday</w:t>
+            </w:r>
+          </w:p>
+        </w:tc>
+        <w:tc>
+          <w:tcPr>
+            <w:tcW w:w="1087" w:type="dxa"/>
+          </w:tcPr>
+          <w:p>
+            <w:r>
+              <w:t>True</w:t>
+            </w:r>
+          </w:p>
+        </w:tc>
+        <w:tc>
+          <w:tcPr>
+            <w:tcW w:w="1163" w:type="dxa"/>
+          </w:tcPr>
+          <w:p>
+            <w:r>
+              <w:t>48</w:t>
+            </w:r>
+          </w:p>
+        </w:tc>
+        <w:tc>
+          <w:tcPr>
+            <w:tcW w:w="917" w:type="dxa"/>
+          </w:tcPr>
           <w:p/>
         </w:tc>
-        <w:tc>
-          <w:tcPr>
-            <w:tcW w:w="1112" w:type="dxa"/>
+      </w:tr>
+      <w:tr>
+        <w:tc>
+          <w:tcPr>
+            <w:tcW w:w="2936" w:type="dxa"/>
+          </w:tcPr>
+          <w:p>
+            <w:r>
+              <w:t>1 Career Tuesday Holiday</w:t>
+            </w:r>
+          </w:p>
+        </w:tc>
+        <w:tc>
+          <w:tcPr>
+            <w:tcW w:w="1137" w:type="dxa"/>
+          </w:tcPr>
+          <w:p>
+            <w:r>
+              <w:t>1</w:t>
+            </w:r>
+          </w:p>
+        </w:tc>
+        <w:tc>
+          <w:tcPr>
+            <w:tcW w:w="1776" w:type="dxa"/>
+          </w:tcPr>
+          <w:p>
+            <w:r>
+              <w:t>Tuesday</w:t>
+            </w:r>
+          </w:p>
+        </w:tc>
+        <w:tc>
+          <w:tcPr>
+            <w:tcW w:w="1087" w:type="dxa"/>
+          </w:tcPr>
+          <w:p>
+            <w:r>
+              <w:t>True</w:t>
+            </w:r>
+          </w:p>
+        </w:tc>
+        <w:tc>
+          <w:tcPr>
+            <w:tcW w:w="1163" w:type="dxa"/>
+          </w:tcPr>
+          <w:p>
+            <w:r>
+              <w:t>-1</w:t>
+            </w:r>
+          </w:p>
+        </w:tc>
+        <w:tc>
+          <w:tcPr>
+            <w:tcW w:w="917" w:type="dxa"/>
           </w:tcPr>
           <w:p/>
         </w:tc>
-        <w:tc>
-          <w:tcPr>
-            <w:tcW w:w="1063" w:type="dxa"/>
+      </w:tr>
+      <w:tr>
+        <w:tc>
+          <w:tcPr>
+            <w:tcW w:w="2936" w:type="dxa"/>
+          </w:tcPr>
+          <w:p>
+            <w:r>
+              <w:t>-1 Career Wednesday Holiday</w:t>
+            </w:r>
+          </w:p>
+        </w:tc>
+        <w:tc>
+          <w:tcPr>
+            <w:tcW w:w="1137" w:type="dxa"/>
+          </w:tcPr>
+          <w:p>
+            <w:r>
+              <w:t>-1</w:t>
+            </w:r>
+          </w:p>
+        </w:tc>
+        <w:tc>
+          <w:tcPr>
+            <w:tcW w:w="1776" w:type="dxa"/>
+          </w:tcPr>
+          <w:p>
+            <w:r>
+              <w:t>Wednesday</w:t>
+            </w:r>
+          </w:p>
+        </w:tc>
+        <w:tc>
+          <w:tcPr>
+            <w:tcW w:w="1087" w:type="dxa"/>
+          </w:tcPr>
+          <w:p>
+            <w:r>
+              <w:t>True</w:t>
+            </w:r>
+          </w:p>
+        </w:tc>
+        <w:tc>
+          <w:tcPr>
+            <w:tcW w:w="1163" w:type="dxa"/>
+          </w:tcPr>
+          <w:p>
+            <w:r>
+              <w:t>-1</w:t>
+            </w:r>
+          </w:p>
+        </w:tc>
+        <w:tc>
+          <w:tcPr>
+            <w:tcW w:w="917" w:type="dxa"/>
           </w:tcPr>
           <w:p/>
         </w:tc>
-        <w:tc>
-          <w:tcPr>
-            <w:tcW w:w="1276" w:type="dxa"/>
+      </w:tr>
+      <w:tr>
+        <w:tc>
+          <w:tcPr>
+            <w:tcW w:w="2936" w:type="dxa"/>
+          </w:tcPr>
+          <w:p>
+            <w:r>
+              <w:t>1 Career Wednesday Not Holiday</w:t>
+            </w:r>
+          </w:p>
+        </w:tc>
+        <w:tc>
+          <w:tcPr>
+            <w:tcW w:w="1137" w:type="dxa"/>
+          </w:tcPr>
+          <w:p>
+            <w:r>
+              <w:t>1</w:t>
+            </w:r>
+          </w:p>
+        </w:tc>
+        <w:tc>
+          <w:tcPr>
+            <w:tcW w:w="1776" w:type="dxa"/>
+          </w:tcPr>
+          <w:p>
+            <w:r>
+              <w:t>Wednesday</w:t>
+            </w:r>
+          </w:p>
+        </w:tc>
+        <w:tc>
+          <w:tcPr>
+            <w:tcW w:w="1087" w:type="dxa"/>
+          </w:tcPr>
+          <w:p>
+            <w:r>
+              <w:t>False</w:t>
+            </w:r>
+          </w:p>
+        </w:tc>
+        <w:tc>
+          <w:tcPr>
+            <w:tcW w:w="1163" w:type="dxa"/>
+          </w:tcPr>
+          <w:p>
+            <w:r>
+              <w:t>-1</w:t>
+            </w:r>
+          </w:p>
+        </w:tc>
+        <w:tc>
+          <w:tcPr>
+            <w:tcW w:w="917" w:type="dxa"/>
           </w:tcPr>
           <w:p/>
         </w:tc>
-        <w:tc>
-          <w:tcPr>
-            <w:tcW w:w="2461" w:type="dxa"/>
+      </w:tr>
+      <w:tr>
+        <w:tc>
+          <w:tcPr>
+            <w:tcW w:w="2936" w:type="dxa"/>
+          </w:tcPr>
+          <w:p>
+            <w:r>
+              <w:t>1 Career ‘</w:t>
+            </w:r>
+            <w:proofErr w:type="spellStart"/>
+            <w:r>
+              <w:t>RandomString</w:t>
+            </w:r>
+            <w:proofErr w:type="spellEnd"/>
+            <w:r>
+              <w:t>’ Holiday</w:t>
+            </w:r>
+          </w:p>
+        </w:tc>
+        <w:tc>
+          <w:tcPr>
+            <w:tcW w:w="1137" w:type="dxa"/>
+          </w:tcPr>
+          <w:p>
+            <w:r>
+              <w:t>1</w:t>
+            </w:r>
+          </w:p>
+        </w:tc>
+        <w:tc>
+          <w:tcPr>
+            <w:tcW w:w="1776" w:type="dxa"/>
+          </w:tcPr>
+          <w:p>
+            <w:r>
+              <w:t>‘</w:t>
+            </w:r>
+            <w:proofErr w:type="spellStart"/>
+            <w:r>
+              <w:t>RandomString</w:t>
+            </w:r>
+            <w:proofErr w:type="spellEnd"/>
+            <w:r>
+              <w:t>’</w:t>
+            </w:r>
+          </w:p>
+        </w:tc>
+        <w:tc>
+          <w:tcPr>
+            <w:tcW w:w="1087" w:type="dxa"/>
+          </w:tcPr>
+          <w:p>
+            <w:r>
+              <w:t>True</w:t>
+            </w:r>
+          </w:p>
+        </w:tc>
+        <w:tc>
+          <w:tcPr>
+            <w:tcW w:w="1163" w:type="dxa"/>
+          </w:tcPr>
+          <w:p>
+            <w:r>
+              <w:t>-1</w:t>
+            </w:r>
+          </w:p>
+        </w:tc>
+        <w:tc>
+          <w:tcPr>
+            <w:tcW w:w="917" w:type="dxa"/>
           </w:tcPr>
           <w:p/>
         </w:tc>

</xml_diff>